<commit_message>
Changes + New Stuff. Neat.
Added:
- Key Event Listeners
- colorRect function (improved)
- drawSprite function
- drawText function
- Made Player good

Co-Authored-By: OfficialBradisswag <bradisswag@users.noreply.github.com>
</commit_message>
<xml_diff>
--- a/other/2.7 _ 2.8 Program _ Iterative assessment + ma.docx
+++ b/other/2.7 _ 2.8 Program _ Iterative assessment + ma.docx
@@ -1577,8 +1577,6 @@
           <w:lang w:eastAsia="en-NZ"/>
         </w:rPr>
       </w:pPr>
-      <w:bookmarkStart w:id="0" w:name="_GoBack"/>
-      <w:bookmarkEnd w:id="0"/>
     </w:p>
     <w:p>
       <w:pPr>
@@ -3289,13 +3287,64 @@
           </w:tcPr>
           <w:p>
             <w:pPr>
-              <w:ind w:left="34"/>
-              <w:textAlignment w:val="baseline"/>
-              <w:rPr>
-                <w:rFonts w:ascii="Century Gothic" w:eastAsia="Times New Roman" w:hAnsi="Century Gothic" w:cs="Times New Roman"/>
-                <w:lang w:eastAsia="en-NZ"/>
-              </w:rPr>
-            </w:pPr>
+              <w:spacing w:after="0"/>
+              <w:textAlignment w:val="baseline"/>
+              <w:rPr>
+                <w:rFonts w:ascii="Century Gothic" w:eastAsia="Times New Roman" w:hAnsi="Century Gothic" w:cs="Times New Roman"/>
+                <w:lang w:eastAsia="en-NZ"/>
+              </w:rPr>
+            </w:pPr>
+          </w:p>
+          <w:p>
+            <w:pPr>
+              <w:spacing w:after="0"/>
+              <w:textAlignment w:val="baseline"/>
+              <w:rPr>
+                <w:rFonts w:ascii="Century Gothic" w:eastAsia="Times New Roman" w:hAnsi="Century Gothic" w:cs="Times New Roman"/>
+                <w:lang w:eastAsia="en-NZ"/>
+              </w:rPr>
+            </w:pPr>
+            <w:r>
+              <w:rPr>
+                <w:rFonts w:ascii="Century Gothic" w:eastAsia="Times New Roman" w:hAnsi="Century Gothic" w:cs="Times New Roman"/>
+                <w:lang w:eastAsia="en-NZ"/>
+              </w:rPr>
+              <w:t>N</w:t>
+            </w:r>
+          </w:p>
+          <w:p>
+            <w:pPr>
+              <w:spacing w:after="0"/>
+              <w:textAlignment w:val="baseline"/>
+              <w:rPr>
+                <w:rFonts w:ascii="Century Gothic" w:eastAsia="Times New Roman" w:hAnsi="Century Gothic" w:cs="Times New Roman"/>
+                <w:lang w:eastAsia="en-NZ"/>
+              </w:rPr>
+            </w:pPr>
+            <w:r>
+              <w:rPr>
+                <w:rFonts w:ascii="Century Gothic" w:eastAsia="Times New Roman" w:hAnsi="Century Gothic" w:cs="Times New Roman"/>
+                <w:lang w:eastAsia="en-NZ"/>
+              </w:rPr>
+              <w:t>N</w:t>
+            </w:r>
+          </w:p>
+          <w:p>
+            <w:pPr>
+              <w:spacing w:after="0"/>
+              <w:textAlignment w:val="baseline"/>
+              <w:rPr>
+                <w:rFonts w:ascii="Century Gothic" w:eastAsia="Times New Roman" w:hAnsi="Century Gothic" w:cs="Times New Roman"/>
+                <w:lang w:eastAsia="en-NZ"/>
+              </w:rPr>
+            </w:pPr>
+            <w:r>
+              <w:rPr>
+                <w:rFonts w:ascii="Century Gothic" w:eastAsia="Times New Roman" w:hAnsi="Century Gothic" w:cs="Times New Roman"/>
+                <w:lang w:eastAsia="en-NZ"/>
+              </w:rPr>
+              <w:t>N</w:t>
+            </w:r>
           </w:p>
         </w:tc>
         <w:tc>
@@ -3338,6 +3387,7 @@
           </w:tcPr>
           <w:p>
             <w:pPr>
+              <w:spacing w:after="0"/>
               <w:textAlignment w:val="baseline"/>
               <w:rPr>
                 <w:rFonts w:ascii="Century Gothic" w:eastAsia="Times New Roman" w:hAnsi="Century Gothic" w:cs="Times New Roman"/>
@@ -3388,7 +3438,18 @@
                 <w:sz w:val="20"/>
                 <w:szCs w:val="20"/>
               </w:rPr>
-              <w:t>Uses variables storing at least two types of data (e.g. numeric, text, Boolean)</w:t>
+              <w:t>Uses variables storing at least two</w:t>
+            </w:r>
+            <w:bookmarkStart w:id="0" w:name="_GoBack"/>
+            <w:bookmarkEnd w:id="0"/>
+            <w:r>
+              <w:rPr>
+                <w:rFonts w:ascii="Century Gothic" w:hAnsi="Century Gothic"/>
+                <w:color w:val="002060"/>
+                <w:sz w:val="20"/>
+                <w:szCs w:val="20"/>
+              </w:rPr>
+              <w:t xml:space="preserve"> types of data (e.g. numeric, text, Boolean)</w:t>
             </w:r>
           </w:p>
           <w:p>
@@ -3663,6 +3724,7 @@
           </w:tcPr>
           <w:p>
             <w:pPr>
+              <w:spacing w:after="0"/>
               <w:textAlignment w:val="baseline"/>
               <w:rPr>
                 <w:rFonts w:ascii="Century Gothic" w:hAnsi="Century Gothic" w:cs="Arial"/>
@@ -3670,19 +3732,159 @@
               </w:rPr>
             </w:pPr>
           </w:p>
-        </w:tc>
-        <w:tc>
-          <w:tcPr>
-            <w:tcW w:w="893" w:type="dxa"/>
-          </w:tcPr>
-          <w:p>
-            <w:pPr>
+          <w:p>
+            <w:pPr>
+              <w:spacing w:after="0"/>
               <w:textAlignment w:val="baseline"/>
               <w:rPr>
                 <w:rFonts w:ascii="Century Gothic" w:hAnsi="Century Gothic" w:cs="Arial"/>
                 <w:color w:val="000000"/>
               </w:rPr>
             </w:pPr>
+            <w:r>
+              <w:rPr>
+                <w:rFonts w:ascii="Century Gothic" w:hAnsi="Century Gothic" w:cs="Arial"/>
+                <w:color w:val="000000"/>
+              </w:rPr>
+              <w:t>N</w:t>
+            </w:r>
+          </w:p>
+          <w:p>
+            <w:pPr>
+              <w:spacing w:after="0"/>
+              <w:textAlignment w:val="baseline"/>
+              <w:rPr>
+                <w:rFonts w:ascii="Century Gothic" w:hAnsi="Century Gothic" w:cs="Arial"/>
+                <w:color w:val="000000"/>
+              </w:rPr>
+            </w:pPr>
+            <w:r>
+              <w:rPr>
+                <w:rFonts w:ascii="Century Gothic" w:hAnsi="Century Gothic" w:cs="Arial"/>
+                <w:color w:val="000000"/>
+              </w:rPr>
+              <w:t>N</w:t>
+            </w:r>
+          </w:p>
+          <w:p>
+            <w:pPr>
+              <w:spacing w:after="0"/>
+              <w:textAlignment w:val="baseline"/>
+              <w:rPr>
+                <w:rFonts w:ascii="Century Gothic" w:hAnsi="Century Gothic" w:cs="Arial"/>
+                <w:color w:val="000000"/>
+              </w:rPr>
+            </w:pPr>
+            <w:r>
+              <w:rPr>
+                <w:rFonts w:ascii="Century Gothic" w:hAnsi="Century Gothic" w:cs="Arial"/>
+                <w:color w:val="000000"/>
+              </w:rPr>
+              <w:t>N</w:t>
+            </w:r>
+          </w:p>
+          <w:p>
+            <w:pPr>
+              <w:spacing w:after="0"/>
+              <w:textAlignment w:val="baseline"/>
+              <w:rPr>
+                <w:rFonts w:ascii="Century Gothic" w:hAnsi="Century Gothic" w:cs="Arial"/>
+                <w:color w:val="000000"/>
+              </w:rPr>
+            </w:pPr>
+            <w:r>
+              <w:rPr>
+                <w:rFonts w:ascii="Century Gothic" w:hAnsi="Century Gothic" w:cs="Arial"/>
+                <w:color w:val="000000"/>
+              </w:rPr>
+              <w:t>N</w:t>
+            </w:r>
+          </w:p>
+          <w:p>
+            <w:pPr>
+              <w:spacing w:after="0"/>
+              <w:textAlignment w:val="baseline"/>
+              <w:rPr>
+                <w:rFonts w:ascii="Century Gothic" w:hAnsi="Century Gothic" w:cs="Arial"/>
+                <w:color w:val="000000"/>
+              </w:rPr>
+            </w:pPr>
+            <w:r>
+              <w:rPr>
+                <w:rFonts w:ascii="Century Gothic" w:hAnsi="Century Gothic" w:cs="Arial"/>
+                <w:color w:val="000000"/>
+              </w:rPr>
+              <w:t>N</w:t>
+            </w:r>
+          </w:p>
+          <w:p>
+            <w:pPr>
+              <w:spacing w:after="0"/>
+              <w:textAlignment w:val="baseline"/>
+              <w:rPr>
+                <w:rFonts w:ascii="Century Gothic" w:hAnsi="Century Gothic" w:cs="Arial"/>
+                <w:color w:val="000000"/>
+              </w:rPr>
+            </w:pPr>
+          </w:p>
+          <w:p>
+            <w:pPr>
+              <w:spacing w:after="0"/>
+              <w:textAlignment w:val="baseline"/>
+              <w:rPr>
+                <w:rFonts w:ascii="Century Gothic" w:hAnsi="Century Gothic" w:cs="Arial"/>
+                <w:color w:val="000000"/>
+              </w:rPr>
+            </w:pPr>
+            <w:r>
+              <w:rPr>
+                <w:rFonts w:ascii="Century Gothic" w:hAnsi="Century Gothic" w:cs="Arial"/>
+                <w:color w:val="000000"/>
+              </w:rPr>
+              <w:t>N</w:t>
+            </w:r>
+          </w:p>
+          <w:p>
+            <w:pPr>
+              <w:spacing w:after="0"/>
+              <w:textAlignment w:val="baseline"/>
+              <w:rPr>
+                <w:rFonts w:ascii="Century Gothic" w:hAnsi="Century Gothic" w:cs="Arial"/>
+                <w:color w:val="000000"/>
+              </w:rPr>
+            </w:pPr>
+          </w:p>
+          <w:p>
+            <w:pPr>
+              <w:spacing w:after="0"/>
+              <w:textAlignment w:val="baseline"/>
+              <w:rPr>
+                <w:rFonts w:ascii="Century Gothic" w:hAnsi="Century Gothic" w:cs="Arial"/>
+                <w:color w:val="000000"/>
+              </w:rPr>
+            </w:pPr>
+            <w:r>
+              <w:rPr>
+                <w:rFonts w:ascii="Century Gothic" w:hAnsi="Century Gothic" w:cs="Arial"/>
+                <w:color w:val="000000"/>
+              </w:rPr>
+              <w:t>N</w:t>
+            </w:r>
+          </w:p>
+        </w:tc>
+        <w:tc>
+          <w:tcPr>
+            <w:tcW w:w="893" w:type="dxa"/>
+          </w:tcPr>
+          <w:p>
+            <w:pPr>
+              <w:spacing w:after="0"/>
+              <w:textAlignment w:val="baseline"/>
+              <w:rPr>
+                <w:rFonts w:ascii="Century Gothic" w:hAnsi="Century Gothic" w:cs="Arial"/>
+                <w:color w:val="000000"/>
+              </w:rPr>
+            </w:pPr>
           </w:p>
         </w:tc>
         <w:tc>
@@ -3691,6 +3893,7 @@
           </w:tcPr>
           <w:p>
             <w:pPr>
+              <w:spacing w:after="0"/>
               <w:textAlignment w:val="baseline"/>
               <w:rPr>
                 <w:rFonts w:ascii="Century Gothic" w:hAnsi="Century Gothic" w:cs="Arial"/>
@@ -3839,6 +4042,66 @@
               </w:rPr>
             </w:pPr>
           </w:p>
+          <w:p>
+            <w:pPr>
+              <w:spacing w:after="0"/>
+              <w:textAlignment w:val="baseline"/>
+              <w:rPr>
+                <w:rStyle w:val="normaltextrun"/>
+                <w:rFonts w:ascii="Century Gothic" w:hAnsi="Century Gothic" w:cs="Arial"/>
+              </w:rPr>
+            </w:pPr>
+            <w:r>
+              <w:rPr>
+                <w:rStyle w:val="normaltextrun"/>
+                <w:rFonts w:ascii="Century Gothic" w:hAnsi="Century Gothic" w:cs="Arial"/>
+              </w:rPr>
+              <w:t>N</w:t>
+            </w:r>
+          </w:p>
+          <w:p>
+            <w:pPr>
+              <w:spacing w:after="0"/>
+              <w:textAlignment w:val="baseline"/>
+              <w:rPr>
+                <w:rStyle w:val="normaltextrun"/>
+                <w:rFonts w:ascii="Century Gothic" w:hAnsi="Century Gothic" w:cs="Arial"/>
+              </w:rPr>
+            </w:pPr>
+            <w:r>
+              <w:rPr>
+                <w:rStyle w:val="normaltextrun"/>
+                <w:rFonts w:ascii="Century Gothic" w:hAnsi="Century Gothic" w:cs="Arial"/>
+              </w:rPr>
+              <w:t>N</w:t>
+            </w:r>
+          </w:p>
+          <w:p>
+            <w:pPr>
+              <w:spacing w:after="0"/>
+              <w:textAlignment w:val="baseline"/>
+              <w:rPr>
+                <w:rStyle w:val="normaltextrun"/>
+                <w:rFonts w:ascii="Century Gothic" w:hAnsi="Century Gothic" w:cs="Arial"/>
+              </w:rPr>
+            </w:pPr>
+            <w:r>
+              <w:rPr>
+                <w:rStyle w:val="normaltextrun"/>
+                <w:rFonts w:ascii="Century Gothic" w:hAnsi="Century Gothic" w:cs="Arial"/>
+              </w:rPr>
+              <w:t>N</w:t>
+            </w:r>
+          </w:p>
+          <w:p>
+            <w:pPr>
+              <w:spacing w:after="0"/>
+              <w:textAlignment w:val="baseline"/>
+              <w:rPr>
+                <w:rStyle w:val="normaltextrun"/>
+              </w:rPr>
+            </w:pPr>
+          </w:p>
         </w:tc>
         <w:tc>
           <w:tcPr>
@@ -3988,6 +4251,38 @@
               </w:rPr>
             </w:pPr>
           </w:p>
+          <w:p>
+            <w:pPr>
+              <w:textAlignment w:val="baseline"/>
+              <w:rPr>
+                <w:rStyle w:val="normaltextrun"/>
+                <w:rFonts w:ascii="Century Gothic" w:hAnsi="Century Gothic" w:cs="Arial"/>
+              </w:rPr>
+            </w:pPr>
+            <w:r>
+              <w:rPr>
+                <w:rStyle w:val="normaltextrun"/>
+                <w:rFonts w:ascii="Century Gothic" w:hAnsi="Century Gothic" w:cs="Arial"/>
+              </w:rPr>
+              <w:t>N</w:t>
+            </w:r>
+          </w:p>
+          <w:p>
+            <w:pPr>
+              <w:textAlignment w:val="baseline"/>
+              <w:rPr>
+                <w:rStyle w:val="normaltextrun"/>
+                <w:rFonts w:ascii="Century Gothic" w:hAnsi="Century Gothic" w:cs="Arial"/>
+              </w:rPr>
+            </w:pPr>
+            <w:r>
+              <w:rPr>
+                <w:rStyle w:val="normaltextrun"/>
+                <w:rFonts w:ascii="Century Gothic" w:hAnsi="Century Gothic" w:cs="Arial"/>
+              </w:rPr>
+              <w:t>N</w:t>
+            </w:r>
+          </w:p>
         </w:tc>
         <w:tc>
           <w:tcPr>
@@ -4275,12 +4570,81 @@
           </w:tcPr>
           <w:p>
             <w:pPr>
-              <w:textAlignment w:val="baseline"/>
-              <w:rPr>
-                <w:rFonts w:ascii="Century Gothic" w:eastAsia="Times New Roman" w:hAnsi="Century Gothic" w:cs="Times New Roman"/>
-                <w:lang w:eastAsia="en-NZ"/>
-              </w:rPr>
-            </w:pPr>
+              <w:spacing w:after="0"/>
+              <w:textAlignment w:val="baseline"/>
+              <w:rPr>
+                <w:rFonts w:ascii="Century Gothic" w:eastAsia="Times New Roman" w:hAnsi="Century Gothic" w:cs="Times New Roman"/>
+                <w:lang w:eastAsia="en-NZ"/>
+              </w:rPr>
+            </w:pPr>
+          </w:p>
+          <w:p>
+            <w:pPr>
+              <w:spacing w:after="0"/>
+              <w:textAlignment w:val="baseline"/>
+              <w:rPr>
+                <w:rFonts w:ascii="Century Gothic" w:eastAsia="Times New Roman" w:hAnsi="Century Gothic" w:cs="Times New Roman"/>
+                <w:lang w:eastAsia="en-NZ"/>
+              </w:rPr>
+            </w:pPr>
+            <w:r>
+              <w:rPr>
+                <w:rFonts w:ascii="Century Gothic" w:eastAsia="Times New Roman" w:hAnsi="Century Gothic" w:cs="Times New Roman"/>
+                <w:lang w:eastAsia="en-NZ"/>
+              </w:rPr>
+              <w:t>N</w:t>
+            </w:r>
+          </w:p>
+          <w:p>
+            <w:pPr>
+              <w:spacing w:after="0"/>
+              <w:textAlignment w:val="baseline"/>
+              <w:rPr>
+                <w:rFonts w:ascii="Century Gothic" w:eastAsia="Times New Roman" w:hAnsi="Century Gothic" w:cs="Times New Roman"/>
+                <w:lang w:eastAsia="en-NZ"/>
+              </w:rPr>
+            </w:pPr>
+            <w:r>
+              <w:rPr>
+                <w:rFonts w:ascii="Century Gothic" w:eastAsia="Times New Roman" w:hAnsi="Century Gothic" w:cs="Times New Roman"/>
+                <w:lang w:eastAsia="en-NZ"/>
+              </w:rPr>
+              <w:t>N</w:t>
+            </w:r>
+          </w:p>
+          <w:p>
+            <w:pPr>
+              <w:spacing w:after="0"/>
+              <w:textAlignment w:val="baseline"/>
+              <w:rPr>
+                <w:rFonts w:ascii="Century Gothic" w:eastAsia="Times New Roman" w:hAnsi="Century Gothic" w:cs="Times New Roman"/>
+                <w:lang w:eastAsia="en-NZ"/>
+              </w:rPr>
+            </w:pPr>
+            <w:r>
+              <w:rPr>
+                <w:rFonts w:ascii="Century Gothic" w:eastAsia="Times New Roman" w:hAnsi="Century Gothic" w:cs="Times New Roman"/>
+                <w:lang w:eastAsia="en-NZ"/>
+              </w:rPr>
+              <w:t>N</w:t>
+            </w:r>
+          </w:p>
+          <w:p>
+            <w:pPr>
+              <w:spacing w:after="0"/>
+              <w:textAlignment w:val="baseline"/>
+              <w:rPr>
+                <w:rFonts w:ascii="Century Gothic" w:eastAsia="Times New Roman" w:hAnsi="Century Gothic" w:cs="Times New Roman"/>
+                <w:lang w:eastAsia="en-NZ"/>
+              </w:rPr>
+            </w:pPr>
+            <w:r>
+              <w:rPr>
+                <w:rFonts w:ascii="Century Gothic" w:eastAsia="Times New Roman" w:hAnsi="Century Gothic" w:cs="Times New Roman"/>
+                <w:lang w:eastAsia="en-NZ"/>
+              </w:rPr>
+              <w:t>N</w:t>
+            </w:r>
           </w:p>
         </w:tc>
         <w:tc>
@@ -4433,12 +4797,74 @@
           </w:tcPr>
           <w:p>
             <w:pPr>
-              <w:textAlignment w:val="baseline"/>
-              <w:rPr>
-                <w:rFonts w:ascii="Century Gothic" w:eastAsia="Times New Roman" w:hAnsi="Century Gothic" w:cs="Times New Roman"/>
-                <w:lang w:eastAsia="en-NZ"/>
-              </w:rPr>
-            </w:pPr>
+              <w:spacing w:after="0"/>
+              <w:textAlignment w:val="baseline"/>
+              <w:rPr>
+                <w:rFonts w:ascii="Century Gothic" w:eastAsia="Times New Roman" w:hAnsi="Century Gothic" w:cs="Times New Roman"/>
+                <w:lang w:eastAsia="en-NZ"/>
+              </w:rPr>
+            </w:pPr>
+          </w:p>
+          <w:p>
+            <w:pPr>
+              <w:spacing w:after="0"/>
+              <w:textAlignment w:val="baseline"/>
+              <w:rPr>
+                <w:rFonts w:ascii="Century Gothic" w:eastAsia="Times New Roman" w:hAnsi="Century Gothic" w:cs="Times New Roman"/>
+                <w:lang w:eastAsia="en-NZ"/>
+              </w:rPr>
+            </w:pPr>
+          </w:p>
+          <w:p>
+            <w:pPr>
+              <w:spacing w:after="0"/>
+              <w:textAlignment w:val="baseline"/>
+              <w:rPr>
+                <w:rFonts w:ascii="Century Gothic" w:eastAsia="Times New Roman" w:hAnsi="Century Gothic" w:cs="Times New Roman"/>
+                <w:lang w:eastAsia="en-NZ"/>
+              </w:rPr>
+            </w:pPr>
+            <w:r>
+              <w:rPr>
+                <w:rFonts w:ascii="Century Gothic" w:eastAsia="Times New Roman" w:hAnsi="Century Gothic" w:cs="Times New Roman"/>
+                <w:lang w:eastAsia="en-NZ"/>
+              </w:rPr>
+              <w:t>N</w:t>
+            </w:r>
+          </w:p>
+          <w:p>
+            <w:pPr>
+              <w:spacing w:after="0"/>
+              <w:textAlignment w:val="baseline"/>
+              <w:rPr>
+                <w:rFonts w:ascii="Century Gothic" w:eastAsia="Times New Roman" w:hAnsi="Century Gothic" w:cs="Times New Roman"/>
+                <w:lang w:eastAsia="en-NZ"/>
+              </w:rPr>
+            </w:pPr>
+            <w:r>
+              <w:rPr>
+                <w:rFonts w:ascii="Century Gothic" w:eastAsia="Times New Roman" w:hAnsi="Century Gothic" w:cs="Times New Roman"/>
+                <w:lang w:eastAsia="en-NZ"/>
+              </w:rPr>
+              <w:t>N</w:t>
+            </w:r>
+          </w:p>
+          <w:p>
+            <w:pPr>
+              <w:spacing w:after="0"/>
+              <w:textAlignment w:val="baseline"/>
+              <w:rPr>
+                <w:rFonts w:ascii="Century Gothic" w:eastAsia="Times New Roman" w:hAnsi="Century Gothic" w:cs="Times New Roman"/>
+                <w:lang w:eastAsia="en-NZ"/>
+              </w:rPr>
+            </w:pPr>
+            <w:r>
+              <w:rPr>
+                <w:rFonts w:ascii="Century Gothic" w:eastAsia="Times New Roman" w:hAnsi="Century Gothic" w:cs="Times New Roman"/>
+                <w:lang w:eastAsia="en-NZ"/>
+              </w:rPr>
+              <w:t>N</w:t>
+            </w:r>
           </w:p>
         </w:tc>
         <w:tc>
@@ -4669,6 +5095,74 @@
               </w:rPr>
             </w:pPr>
           </w:p>
+          <w:p>
+            <w:pPr>
+              <w:spacing w:after="0"/>
+              <w:textAlignment w:val="baseline"/>
+              <w:rPr>
+                <w:rStyle w:val="normaltextrun"/>
+                <w:rFonts w:ascii="Century Gothic" w:hAnsi="Century Gothic"/>
+              </w:rPr>
+            </w:pPr>
+            <w:r>
+              <w:rPr>
+                <w:rStyle w:val="normaltextrun"/>
+                <w:rFonts w:ascii="Century Gothic" w:hAnsi="Century Gothic"/>
+              </w:rPr>
+              <w:t>N</w:t>
+            </w:r>
+          </w:p>
+          <w:p>
+            <w:pPr>
+              <w:spacing w:after="0"/>
+              <w:textAlignment w:val="baseline"/>
+              <w:rPr>
+                <w:rStyle w:val="normaltextrun"/>
+                <w:rFonts w:ascii="Century Gothic" w:hAnsi="Century Gothic"/>
+              </w:rPr>
+            </w:pPr>
+            <w:r>
+              <w:rPr>
+                <w:rStyle w:val="normaltextrun"/>
+                <w:rFonts w:ascii="Century Gothic" w:hAnsi="Century Gothic"/>
+              </w:rPr>
+              <w:t>N</w:t>
+            </w:r>
+          </w:p>
+          <w:p>
+            <w:pPr>
+              <w:spacing w:after="0"/>
+              <w:textAlignment w:val="baseline"/>
+              <w:rPr>
+                <w:rStyle w:val="normaltextrun"/>
+                <w:rFonts w:ascii="Century Gothic" w:hAnsi="Century Gothic"/>
+              </w:rPr>
+            </w:pPr>
+            <w:r>
+              <w:rPr>
+                <w:rStyle w:val="normaltextrun"/>
+                <w:rFonts w:ascii="Century Gothic" w:hAnsi="Century Gothic"/>
+              </w:rPr>
+              <w:t>N</w:t>
+            </w:r>
+          </w:p>
+          <w:p>
+            <w:pPr>
+              <w:spacing w:after="0"/>
+              <w:textAlignment w:val="baseline"/>
+              <w:rPr>
+                <w:rStyle w:val="normaltextrun"/>
+                <w:rFonts w:ascii="Century Gothic" w:hAnsi="Century Gothic"/>
+              </w:rPr>
+            </w:pPr>
+            <w:r>
+              <w:rPr>
+                <w:rStyle w:val="normaltextrun"/>
+                <w:rFonts w:ascii="Century Gothic" w:hAnsi="Century Gothic"/>
+              </w:rPr>
+              <w:t>N</w:t>
+            </w:r>
+          </w:p>
         </w:tc>
         <w:tc>
           <w:tcPr>
@@ -4859,12 +5353,47 @@
           </w:tcPr>
           <w:p>
             <w:pPr>
+              <w:spacing w:after="0"/>
               <w:textAlignment w:val="baseline"/>
               <w:rPr>
                 <w:rFonts w:ascii="Century Gothic" w:hAnsi="Century Gothic"/>
                 <w:color w:val="000000"/>
               </w:rPr>
             </w:pPr>
+          </w:p>
+          <w:p>
+            <w:pPr>
+              <w:spacing w:after="0"/>
+              <w:textAlignment w:val="baseline"/>
+              <w:rPr>
+                <w:rFonts w:ascii="Century Gothic" w:hAnsi="Century Gothic"/>
+                <w:color w:val="000000"/>
+              </w:rPr>
+            </w:pPr>
+            <w:r>
+              <w:rPr>
+                <w:rFonts w:ascii="Century Gothic" w:hAnsi="Century Gothic"/>
+                <w:color w:val="000000"/>
+              </w:rPr>
+              <w:t>N</w:t>
+            </w:r>
+          </w:p>
+          <w:p>
+            <w:pPr>
+              <w:spacing w:after="0"/>
+              <w:textAlignment w:val="baseline"/>
+              <w:rPr>
+                <w:rFonts w:ascii="Century Gothic" w:hAnsi="Century Gothic"/>
+                <w:color w:val="000000"/>
+              </w:rPr>
+            </w:pPr>
+            <w:r>
+              <w:rPr>
+                <w:rFonts w:ascii="Century Gothic" w:hAnsi="Century Gothic"/>
+                <w:color w:val="000000"/>
+              </w:rPr>
+              <w:t>N</w:t>
+            </w:r>
           </w:p>
         </w:tc>
         <w:tc>
@@ -5025,12 +5554,74 @@
           </w:tcPr>
           <w:p>
             <w:pPr>
+              <w:spacing w:after="0"/>
               <w:textAlignment w:val="baseline"/>
               <w:rPr>
                 <w:rFonts w:ascii="Century Gothic" w:hAnsi="Century Gothic"/>
                 <w:color w:val="000000"/>
               </w:rPr>
             </w:pPr>
+          </w:p>
+          <w:p>
+            <w:pPr>
+              <w:spacing w:after="0"/>
+              <w:textAlignment w:val="baseline"/>
+              <w:rPr>
+                <w:rFonts w:ascii="Century Gothic" w:hAnsi="Century Gothic"/>
+                <w:color w:val="000000"/>
+              </w:rPr>
+            </w:pPr>
+            <w:r>
+              <w:rPr>
+                <w:rFonts w:ascii="Century Gothic" w:hAnsi="Century Gothic"/>
+                <w:color w:val="000000"/>
+              </w:rPr>
+              <w:t>N</w:t>
+            </w:r>
+          </w:p>
+          <w:p>
+            <w:pPr>
+              <w:spacing w:after="0"/>
+              <w:textAlignment w:val="baseline"/>
+              <w:rPr>
+                <w:rFonts w:ascii="Century Gothic" w:hAnsi="Century Gothic"/>
+                <w:color w:val="000000"/>
+              </w:rPr>
+            </w:pPr>
+          </w:p>
+          <w:p>
+            <w:pPr>
+              <w:spacing w:after="0"/>
+              <w:textAlignment w:val="baseline"/>
+              <w:rPr>
+                <w:rFonts w:ascii="Century Gothic" w:hAnsi="Century Gothic"/>
+                <w:color w:val="000000"/>
+              </w:rPr>
+            </w:pPr>
+            <w:r>
+              <w:rPr>
+                <w:rFonts w:ascii="Century Gothic" w:hAnsi="Century Gothic"/>
+                <w:color w:val="000000"/>
+              </w:rPr>
+              <w:t>N</w:t>
+            </w:r>
+          </w:p>
+          <w:p>
+            <w:pPr>
+              <w:spacing w:after="0"/>
+              <w:textAlignment w:val="baseline"/>
+              <w:rPr>
+                <w:rFonts w:ascii="Century Gothic" w:hAnsi="Century Gothic"/>
+                <w:color w:val="000000"/>
+              </w:rPr>
+            </w:pPr>
+            <w:r>
+              <w:rPr>
+                <w:rFonts w:ascii="Century Gothic" w:hAnsi="Century Gothic"/>
+                <w:color w:val="000000"/>
+              </w:rPr>
+              <w:t>N</w:t>
+            </w:r>
           </w:p>
         </w:tc>
         <w:tc>
@@ -5610,9 +6201,97 @@
               <w:textAlignment w:val="baseline"/>
               <w:rPr>
                 <w:rFonts w:ascii="Century Gothic" w:eastAsia="Times New Roman" w:hAnsi="Century Gothic" w:cs="Times New Roman"/>
-                <w:lang w:eastAsia="en-NZ"/>
-              </w:rPr>
-            </w:pPr>
+                <w:sz w:val="20"/>
+                <w:szCs w:val="20"/>
+                <w:lang w:eastAsia="en-NZ"/>
+              </w:rPr>
+            </w:pPr>
+          </w:p>
+          <w:p>
+            <w:pPr>
+              <w:spacing w:after="0"/>
+              <w:ind w:left="34"/>
+              <w:textAlignment w:val="baseline"/>
+              <w:rPr>
+                <w:rFonts w:ascii="Century Gothic" w:eastAsia="Times New Roman" w:hAnsi="Century Gothic" w:cs="Times New Roman"/>
+                <w:sz w:val="20"/>
+                <w:szCs w:val="20"/>
+                <w:lang w:eastAsia="en-NZ"/>
+              </w:rPr>
+            </w:pPr>
+            <w:r>
+              <w:rPr>
+                <w:rFonts w:ascii="Century Gothic" w:eastAsia="Times New Roman" w:hAnsi="Century Gothic" w:cs="Times New Roman"/>
+                <w:sz w:val="20"/>
+                <w:szCs w:val="20"/>
+                <w:lang w:eastAsia="en-NZ"/>
+              </w:rPr>
+              <w:t>Y</w:t>
+            </w:r>
+          </w:p>
+          <w:p>
+            <w:pPr>
+              <w:spacing w:after="0"/>
+              <w:ind w:left="34"/>
+              <w:textAlignment w:val="baseline"/>
+              <w:rPr>
+                <w:rFonts w:ascii="Century Gothic" w:eastAsia="Times New Roman" w:hAnsi="Century Gothic" w:cs="Times New Roman"/>
+                <w:sz w:val="20"/>
+                <w:szCs w:val="20"/>
+                <w:lang w:eastAsia="en-NZ"/>
+              </w:rPr>
+            </w:pPr>
+            <w:r>
+              <w:rPr>
+                <w:rFonts w:ascii="Century Gothic" w:eastAsia="Times New Roman" w:hAnsi="Century Gothic" w:cs="Times New Roman"/>
+                <w:sz w:val="20"/>
+                <w:szCs w:val="20"/>
+                <w:lang w:eastAsia="en-NZ"/>
+              </w:rPr>
+              <w:t>-</w:t>
+            </w:r>
+          </w:p>
+          <w:p>
+            <w:pPr>
+              <w:spacing w:after="0"/>
+              <w:ind w:left="34"/>
+              <w:textAlignment w:val="baseline"/>
+              <w:rPr>
+                <w:rFonts w:ascii="Century Gothic" w:eastAsia="Times New Roman" w:hAnsi="Century Gothic" w:cs="Times New Roman"/>
+                <w:sz w:val="20"/>
+                <w:szCs w:val="20"/>
+                <w:lang w:eastAsia="en-NZ"/>
+              </w:rPr>
+            </w:pPr>
+            <w:r>
+              <w:rPr>
+                <w:rFonts w:ascii="Century Gothic" w:eastAsia="Times New Roman" w:hAnsi="Century Gothic" w:cs="Times New Roman"/>
+                <w:sz w:val="20"/>
+                <w:szCs w:val="20"/>
+                <w:lang w:eastAsia="en-NZ"/>
+              </w:rPr>
+              <w:t>N</w:t>
+            </w:r>
+          </w:p>
+          <w:p>
+            <w:pPr>
+              <w:spacing w:after="0"/>
+              <w:ind w:left="34"/>
+              <w:textAlignment w:val="baseline"/>
+              <w:rPr>
+                <w:rFonts w:ascii="Century Gothic" w:eastAsia="Times New Roman" w:hAnsi="Century Gothic" w:cs="Times New Roman"/>
+                <w:lang w:eastAsia="en-NZ"/>
+              </w:rPr>
+            </w:pPr>
+            <w:r>
+              <w:rPr>
+                <w:rFonts w:ascii="Century Gothic" w:eastAsia="Times New Roman" w:hAnsi="Century Gothic" w:cs="Times New Roman"/>
+                <w:sz w:val="20"/>
+                <w:szCs w:val="20"/>
+                <w:lang w:eastAsia="en-NZ"/>
+              </w:rPr>
+              <w:t>N</w:t>
+            </w:r>
           </w:p>
         </w:tc>
         <w:tc>
@@ -5717,6 +6396,22 @@
               </w:rPr>
             </w:pPr>
           </w:p>
+          <w:p>
+            <w:pPr>
+              <w:textAlignment w:val="baseline"/>
+              <w:rPr>
+                <w:rFonts w:ascii="Century Gothic" w:hAnsi="Century Gothic" w:cs="Arial"/>
+                <w:color w:val="000000"/>
+              </w:rPr>
+            </w:pPr>
+            <w:r>
+              <w:rPr>
+                <w:rFonts w:ascii="Century Gothic" w:hAnsi="Century Gothic" w:cs="Arial"/>
+                <w:color w:val="000000"/>
+              </w:rPr>
+              <w:t>Y</w:t>
+            </w:r>
+          </w:p>
         </w:tc>
         <w:tc>
           <w:tcPr>
@@ -5756,6 +6451,7 @@
           </w:tcPr>
           <w:p>
             <w:pPr>
+              <w:spacing w:after="0"/>
               <w:textAlignment w:val="baseline"/>
               <w:rPr>
                 <w:rFonts w:ascii="Century Gothic" w:eastAsia="Times New Roman" w:hAnsi="Century Gothic" w:cs="Times New Roman"/>
@@ -5869,6 +6565,7 @@
           </w:tcPr>
           <w:p>
             <w:pPr>
+              <w:spacing w:after="0"/>
               <w:textAlignment w:val="baseline"/>
               <w:rPr>
                 <w:rStyle w:val="normaltextrun"/>
@@ -5876,19 +6573,54 @@
               </w:rPr>
             </w:pPr>
           </w:p>
-        </w:tc>
-        <w:tc>
-          <w:tcPr>
-            <w:tcW w:w="893" w:type="dxa"/>
-          </w:tcPr>
-          <w:p>
-            <w:pPr>
+          <w:p>
+            <w:pPr>
+              <w:spacing w:after="0"/>
               <w:textAlignment w:val="baseline"/>
               <w:rPr>
                 <w:rStyle w:val="normaltextrun"/>
                 <w:rFonts w:ascii="Century Gothic" w:hAnsi="Century Gothic" w:cs="Arial"/>
               </w:rPr>
             </w:pPr>
+            <w:r>
+              <w:rPr>
+                <w:rStyle w:val="normaltextrun"/>
+                <w:rFonts w:ascii="Century Gothic" w:hAnsi="Century Gothic" w:cs="Arial"/>
+              </w:rPr>
+              <w:t>Y</w:t>
+            </w:r>
+          </w:p>
+          <w:p>
+            <w:pPr>
+              <w:spacing w:after="0"/>
+              <w:textAlignment w:val="baseline"/>
+              <w:rPr>
+                <w:rStyle w:val="normaltextrun"/>
+                <w:rFonts w:ascii="Century Gothic" w:hAnsi="Century Gothic" w:cs="Arial"/>
+              </w:rPr>
+            </w:pPr>
+            <w:r>
+              <w:rPr>
+                <w:rStyle w:val="normaltextrun"/>
+                <w:rFonts w:ascii="Century Gothic" w:hAnsi="Century Gothic" w:cs="Arial"/>
+              </w:rPr>
+              <w:t>-</w:t>
+            </w:r>
+          </w:p>
+        </w:tc>
+        <w:tc>
+          <w:tcPr>
+            <w:tcW w:w="893" w:type="dxa"/>
+          </w:tcPr>
+          <w:p>
+            <w:pPr>
+              <w:spacing w:after="0"/>
+              <w:textAlignment w:val="baseline"/>
+              <w:rPr>
+                <w:rStyle w:val="normaltextrun"/>
+                <w:rFonts w:ascii="Century Gothic" w:hAnsi="Century Gothic" w:cs="Arial"/>
+              </w:rPr>
+            </w:pPr>
           </w:p>
         </w:tc>
         <w:tc>
@@ -5897,6 +6629,7 @@
           </w:tcPr>
           <w:p>
             <w:pPr>
+              <w:spacing w:after="0"/>
               <w:textAlignment w:val="baseline"/>
               <w:rPr>
                 <w:rStyle w:val="normaltextrun"/>
@@ -5915,6 +6648,7 @@
           </w:tcPr>
           <w:p>
             <w:pPr>
+              <w:spacing w:after="0"/>
               <w:textAlignment w:val="baseline"/>
               <w:rPr>
                 <w:rFonts w:ascii="Century Gothic" w:eastAsia="Times New Roman" w:hAnsi="Century Gothic" w:cs="Times New Roman"/>
@@ -6000,25 +6734,51 @@
           </w:tcPr>
           <w:p>
             <w:pPr>
+              <w:spacing w:after="0"/>
               <w:textAlignment w:val="baseline"/>
               <w:rPr>
                 <w:rStyle w:val="normaltextrun"/>
                 <w:rFonts w:ascii="Century Gothic" w:hAnsi="Century Gothic" w:cs="Arial"/>
               </w:rPr>
             </w:pPr>
-          </w:p>
-        </w:tc>
-        <w:tc>
-          <w:tcPr>
-            <w:tcW w:w="893" w:type="dxa"/>
-          </w:tcPr>
-          <w:p>
-            <w:pPr>
-              <w:textAlignment w:val="baseline"/>
+            <w:r>
               <w:rPr>
                 <w:rStyle w:val="normaltextrun"/>
                 <w:rFonts w:ascii="Century Gothic" w:hAnsi="Century Gothic" w:cs="Arial"/>
               </w:rPr>
+              <w:t>-</w:t>
+            </w:r>
+          </w:p>
+          <w:p>
+            <w:pPr>
+              <w:spacing w:after="0"/>
+              <w:textAlignment w:val="baseline"/>
+              <w:rPr>
+                <w:rStyle w:val="normaltextrun"/>
+                <w:rFonts w:ascii="Century Gothic" w:hAnsi="Century Gothic" w:cs="Arial"/>
+              </w:rPr>
+            </w:pPr>
+            <w:r>
+              <w:rPr>
+                <w:rStyle w:val="normaltextrun"/>
+                <w:rFonts w:ascii="Century Gothic" w:hAnsi="Century Gothic" w:cs="Arial"/>
+              </w:rPr>
+              <w:t>-</w:t>
+            </w:r>
+          </w:p>
+        </w:tc>
+        <w:tc>
+          <w:tcPr>
+            <w:tcW w:w="893" w:type="dxa"/>
+          </w:tcPr>
+          <w:p>
+            <w:pPr>
+              <w:spacing w:after="0"/>
+              <w:textAlignment w:val="baseline"/>
+              <w:rPr>
+                <w:rStyle w:val="normaltextrun"/>
+                <w:rFonts w:ascii="Century Gothic" w:hAnsi="Century Gothic" w:cs="Arial"/>
+              </w:rPr>
             </w:pPr>
           </w:p>
         </w:tc>
@@ -6028,6 +6788,7 @@
           </w:tcPr>
           <w:p>
             <w:pPr>
+              <w:spacing w:after="0"/>
               <w:textAlignment w:val="baseline"/>
               <w:rPr>
                 <w:rStyle w:val="normaltextrun"/>
@@ -6046,6 +6807,7 @@
           </w:tcPr>
           <w:p>
             <w:pPr>
+              <w:spacing w:after="0"/>
               <w:textAlignment w:val="baseline"/>
               <w:rPr>
                 <w:rFonts w:ascii="Century Gothic" w:eastAsia="Times New Roman" w:hAnsi="Century Gothic" w:cs="Times New Roman"/>
@@ -6166,26 +6928,51 @@
           </w:tcPr>
           <w:p>
             <w:pPr>
-              <w:pStyle w:val="ListParagraph"/>
+              <w:spacing w:after="0"/>
               <w:textAlignment w:val="baseline"/>
               <w:rPr>
                 <w:rStyle w:val="normaltextrun"/>
                 <w:rFonts w:ascii="Century Gothic" w:hAnsi="Century Gothic" w:cs="Arial"/>
               </w:rPr>
             </w:pPr>
-          </w:p>
-        </w:tc>
-        <w:tc>
-          <w:tcPr>
-            <w:tcW w:w="893" w:type="dxa"/>
-          </w:tcPr>
-          <w:p>
-            <w:pPr>
-              <w:textAlignment w:val="baseline"/>
+            <w:r>
               <w:rPr>
                 <w:rStyle w:val="normaltextrun"/>
                 <w:rFonts w:ascii="Century Gothic" w:hAnsi="Century Gothic" w:cs="Arial"/>
               </w:rPr>
+              <w:t xml:space="preserve">     </w:t>
+            </w:r>
+          </w:p>
+          <w:p>
+            <w:pPr>
+              <w:spacing w:after="0"/>
+              <w:textAlignment w:val="baseline"/>
+              <w:rPr>
+                <w:rStyle w:val="normaltextrun"/>
+                <w:rFonts w:ascii="Century Gothic" w:hAnsi="Century Gothic" w:cs="Arial"/>
+              </w:rPr>
+            </w:pPr>
+            <w:r>
+              <w:rPr>
+                <w:rStyle w:val="normaltextrun"/>
+                <w:rFonts w:ascii="Century Gothic" w:hAnsi="Century Gothic" w:cs="Arial"/>
+              </w:rPr>
+              <w:t>-</w:t>
+            </w:r>
+          </w:p>
+        </w:tc>
+        <w:tc>
+          <w:tcPr>
+            <w:tcW w:w="893" w:type="dxa"/>
+          </w:tcPr>
+          <w:p>
+            <w:pPr>
+              <w:spacing w:after="0"/>
+              <w:textAlignment w:val="baseline"/>
+              <w:rPr>
+                <w:rStyle w:val="normaltextrun"/>
+                <w:rFonts w:ascii="Century Gothic" w:hAnsi="Century Gothic" w:cs="Arial"/>
+              </w:rPr>
             </w:pPr>
           </w:p>
         </w:tc>
@@ -6195,6 +6982,7 @@
           </w:tcPr>
           <w:p>
             <w:pPr>
+              <w:spacing w:after="0"/>
               <w:textAlignment w:val="baseline"/>
               <w:rPr>
                 <w:rStyle w:val="normaltextrun"/>
@@ -6230,6 +7018,7 @@
           </w:tcPr>
           <w:p>
             <w:pPr>
+              <w:spacing w:after="0"/>
               <w:textAlignment w:val="baseline"/>
               <w:rPr>
                 <w:rFonts w:ascii="Century Gothic" w:eastAsia="Times New Roman" w:hAnsi="Century Gothic" w:cs="Times New Roman"/>
@@ -6355,12 +7144,64 @@
           </w:tcPr>
           <w:p>
             <w:pPr>
-              <w:textAlignment w:val="baseline"/>
-              <w:rPr>
-                <w:rFonts w:ascii="Century Gothic" w:eastAsia="Times New Roman" w:hAnsi="Century Gothic" w:cs="Times New Roman"/>
-                <w:lang w:eastAsia="en-NZ"/>
-              </w:rPr>
-            </w:pPr>
+              <w:spacing w:after="0"/>
+              <w:textAlignment w:val="baseline"/>
+              <w:rPr>
+                <w:rFonts w:ascii="Century Gothic" w:eastAsia="Times New Roman" w:hAnsi="Century Gothic" w:cs="Times New Roman"/>
+                <w:lang w:eastAsia="en-NZ"/>
+              </w:rPr>
+            </w:pPr>
+          </w:p>
+          <w:p>
+            <w:pPr>
+              <w:spacing w:after="0"/>
+              <w:textAlignment w:val="baseline"/>
+              <w:rPr>
+                <w:rFonts w:eastAsia="Times New Roman" w:cs="Times New Roman"/>
+                <w:lang w:eastAsia="en-NZ"/>
+              </w:rPr>
+            </w:pPr>
+            <w:r>
+              <w:rPr>
+                <w:rFonts w:eastAsia="Times New Roman" w:cs="Times New Roman"/>
+                <w:lang w:eastAsia="en-NZ"/>
+              </w:rPr>
+              <w:t>-</w:t>
+            </w:r>
+          </w:p>
+          <w:p>
+            <w:pPr>
+              <w:spacing w:after="0"/>
+              <w:textAlignment w:val="baseline"/>
+              <w:rPr>
+                <w:rFonts w:eastAsia="Times New Roman" w:cs="Times New Roman"/>
+                <w:lang w:eastAsia="en-NZ"/>
+              </w:rPr>
+            </w:pPr>
+            <w:r>
+              <w:rPr>
+                <w:rFonts w:eastAsia="Times New Roman" w:cs="Times New Roman"/>
+                <w:lang w:eastAsia="en-NZ"/>
+              </w:rPr>
+              <w:t>-</w:t>
+            </w:r>
+          </w:p>
+          <w:p>
+            <w:pPr>
+              <w:spacing w:after="0"/>
+              <w:textAlignment w:val="baseline"/>
+              <w:rPr>
+                <w:rFonts w:ascii="Century Gothic" w:eastAsia="Times New Roman" w:hAnsi="Century Gothic" w:cs="Times New Roman"/>
+                <w:lang w:eastAsia="en-NZ"/>
+              </w:rPr>
+            </w:pPr>
+            <w:r>
+              <w:rPr>
+                <w:rFonts w:eastAsia="Times New Roman" w:cs="Times New Roman"/>
+                <w:lang w:eastAsia="en-NZ"/>
+              </w:rPr>
+              <w:t>-</w:t>
+            </w:r>
           </w:p>
         </w:tc>
         <w:tc>
@@ -6369,6 +7210,7 @@
           </w:tcPr>
           <w:p>
             <w:pPr>
+              <w:spacing w:after="0"/>
               <w:textAlignment w:val="baseline"/>
               <w:rPr>
                 <w:rFonts w:ascii="Century Gothic" w:eastAsia="Times New Roman" w:hAnsi="Century Gothic" w:cs="Times New Roman"/>
@@ -6383,6 +7225,7 @@
           </w:tcPr>
           <w:p>
             <w:pPr>
+              <w:spacing w:after="0"/>
               <w:textAlignment w:val="baseline"/>
               <w:rPr>
                 <w:rFonts w:ascii="Century Gothic" w:eastAsia="Times New Roman" w:hAnsi="Century Gothic" w:cs="Times New Roman"/>
@@ -6401,6 +7244,7 @@
           </w:tcPr>
           <w:p>
             <w:pPr>
+              <w:spacing w:after="0"/>
               <w:textAlignment w:val="baseline"/>
               <w:rPr>
                 <w:rFonts w:ascii="Century Gothic" w:eastAsia="Times New Roman" w:hAnsi="Century Gothic" w:cs="Times New Roman"/>
@@ -6508,12 +7352,57 @@
           </w:tcPr>
           <w:p>
             <w:pPr>
-              <w:textAlignment w:val="baseline"/>
-              <w:rPr>
-                <w:rFonts w:ascii="Century Gothic" w:eastAsia="Times New Roman" w:hAnsi="Century Gothic" w:cs="Times New Roman"/>
-                <w:lang w:eastAsia="en-NZ"/>
-              </w:rPr>
-            </w:pPr>
+              <w:spacing w:after="0"/>
+              <w:textAlignment w:val="baseline"/>
+              <w:rPr>
+                <w:rFonts w:ascii="Century Gothic" w:eastAsia="Times New Roman" w:hAnsi="Century Gothic" w:cs="Times New Roman"/>
+                <w:lang w:eastAsia="en-NZ"/>
+              </w:rPr>
+            </w:pPr>
+          </w:p>
+          <w:p>
+            <w:pPr>
+              <w:spacing w:after="0"/>
+              <w:textAlignment w:val="baseline"/>
+              <w:rPr>
+                <w:rFonts w:eastAsia="Times New Roman" w:cs="Times New Roman"/>
+                <w:lang w:eastAsia="en-NZ"/>
+              </w:rPr>
+            </w:pPr>
+            <w:r>
+              <w:rPr>
+                <w:rFonts w:eastAsia="Times New Roman" w:cs="Times New Roman"/>
+                <w:lang w:eastAsia="en-NZ"/>
+              </w:rPr>
+              <w:t>-</w:t>
+            </w:r>
+          </w:p>
+          <w:p>
+            <w:pPr>
+              <w:spacing w:after="0"/>
+              <w:textAlignment w:val="baseline"/>
+              <w:rPr>
+                <w:rFonts w:eastAsia="Times New Roman" w:cs="Times New Roman"/>
+                <w:lang w:eastAsia="en-NZ"/>
+              </w:rPr>
+            </w:pPr>
+          </w:p>
+          <w:p>
+            <w:pPr>
+              <w:spacing w:after="0"/>
+              <w:textAlignment w:val="baseline"/>
+              <w:rPr>
+                <w:rFonts w:ascii="Century Gothic" w:eastAsia="Times New Roman" w:hAnsi="Century Gothic" w:cs="Times New Roman"/>
+                <w:lang w:eastAsia="en-NZ"/>
+              </w:rPr>
+            </w:pPr>
+            <w:r>
+              <w:rPr>
+                <w:rFonts w:ascii="Century Gothic" w:eastAsia="Times New Roman" w:hAnsi="Century Gothic" w:cs="Times New Roman"/>
+                <w:lang w:eastAsia="en-NZ"/>
+              </w:rPr>
+              <w:t>-</w:t>
+            </w:r>
           </w:p>
         </w:tc>
         <w:tc>
@@ -6522,6 +7411,7 @@
           </w:tcPr>
           <w:p>
             <w:pPr>
+              <w:spacing w:after="0"/>
               <w:textAlignment w:val="baseline"/>
               <w:rPr>
                 <w:rFonts w:ascii="Century Gothic" w:eastAsia="Times New Roman" w:hAnsi="Century Gothic" w:cs="Times New Roman"/>
@@ -6536,6 +7426,7 @@
           </w:tcPr>
           <w:p>
             <w:pPr>
+              <w:spacing w:after="0"/>
               <w:textAlignment w:val="baseline"/>
               <w:rPr>
                 <w:rFonts w:ascii="Century Gothic" w:eastAsia="Times New Roman" w:hAnsi="Century Gothic" w:cs="Times New Roman"/>
@@ -6615,7 +7506,6 @@
                 <w:sz w:val="20"/>
                 <w:szCs w:val="20"/>
               </w:rPr>
-              <w:lastRenderedPageBreak/>
               <w:t>Notes in testing tickets that show changes or improvements were made to program</w:t>
             </w:r>
           </w:p>
@@ -6632,6 +7522,22 @@
                 <w:lang w:eastAsia="en-NZ"/>
               </w:rPr>
             </w:pPr>
+          </w:p>
+          <w:p>
+            <w:pPr>
+              <w:textAlignment w:val="baseline"/>
+              <w:rPr>
+                <w:rFonts w:ascii="Century Gothic" w:eastAsia="Times New Roman" w:hAnsi="Century Gothic" w:cs="Times New Roman"/>
+                <w:lang w:eastAsia="en-NZ"/>
+              </w:rPr>
+            </w:pPr>
+            <w:r>
+              <w:rPr>
+                <w:rFonts w:ascii="Century Gothic" w:eastAsia="Times New Roman" w:hAnsi="Century Gothic" w:cs="Times New Roman"/>
+                <w:lang w:eastAsia="en-NZ"/>
+              </w:rPr>
+              <w:t>-</w:t>
+            </w:r>
           </w:p>
         </w:tc>
         <w:tc>
@@ -6735,6 +7641,13 @@
                 <w:lang w:eastAsia="en-NZ"/>
               </w:rPr>
             </w:pPr>
+            <w:r>
+              <w:rPr>
+                <w:rFonts w:ascii="Century Gothic" w:eastAsia="Times New Roman" w:hAnsi="Century Gothic" w:cs="Times New Roman"/>
+                <w:lang w:eastAsia="en-NZ"/>
+              </w:rPr>
+              <w:t>-</w:t>
+            </w:r>
           </w:p>
         </w:tc>
         <w:tc>
@@ -6924,6 +7837,21 @@
                 <w:rFonts w:ascii="Century Gothic" w:hAnsi="Century Gothic"/>
               </w:rPr>
             </w:pPr>
+          </w:p>
+          <w:p>
+            <w:pPr>
+              <w:textAlignment w:val="baseline"/>
+              <w:rPr>
+                <w:rStyle w:val="normaltextrun"/>
+                <w:rFonts w:ascii="Century Gothic" w:hAnsi="Century Gothic"/>
+              </w:rPr>
+            </w:pPr>
+            <w:r>
+              <w:rPr>
+                <w:rStyle w:val="normaltextrun"/>
+              </w:rPr>
+              <w:t>-</w:t>
+            </w:r>
           </w:p>
         </w:tc>
         <w:tc>
@@ -7308,7 +8236,7 @@
       </w:pPr>
     </w:pPrDefault>
   </w:docDefaults>
-  <w:latentStyles w:defLockedState="0" w:defUIPriority="99" w:defSemiHidden="0" w:defUnhideWhenUsed="0" w:defQFormat="0" w:count="376">
+  <w:latentStyles w:defLockedState="0" w:defUIPriority="99" w:defSemiHidden="0" w:defUnhideWhenUsed="0" w:defQFormat="0" w:count="377">
     <w:lsdException w:name="Normal" w:uiPriority="0" w:qFormat="1"/>
     <w:lsdException w:name="heading 1" w:uiPriority="9" w:qFormat="1"/>
     <w:lsdException w:name="heading 2" w:semiHidden="1" w:uiPriority="9" w:unhideWhenUsed="1" w:qFormat="1"/>
@@ -7414,7 +8342,6 @@
     <w:lsdException w:name="HTML Sample" w:semiHidden="1" w:unhideWhenUsed="1"/>
     <w:lsdException w:name="HTML Typewriter" w:semiHidden="1" w:unhideWhenUsed="1"/>
     <w:lsdException w:name="HTML Variable" w:semiHidden="1" w:unhideWhenUsed="1"/>
-    <w:lsdException w:name="Normal Table" w:semiHidden="1" w:unhideWhenUsed="1"/>
     <w:lsdException w:name="annotation subject" w:semiHidden="1" w:unhideWhenUsed="1"/>
     <w:lsdException w:name="No List" w:semiHidden="1" w:unhideWhenUsed="1"/>
     <w:lsdException w:name="Outline List 1" w:semiHidden="1" w:unhideWhenUsed="1"/>
@@ -7461,10 +8388,8 @@
     <w:lsdException w:name="Table Subtle 2" w:semiHidden="1" w:unhideWhenUsed="1"/>
     <w:lsdException w:name="Table Web 1" w:semiHidden="1" w:unhideWhenUsed="1"/>
     <w:lsdException w:name="Table Web 2" w:semiHidden="1" w:unhideWhenUsed="1"/>
-    <w:lsdException w:name="Table Web 3" w:semiHidden="1" w:unhideWhenUsed="1"/>
     <w:lsdException w:name="Balloon Text" w:semiHidden="1" w:unhideWhenUsed="1"/>
     <w:lsdException w:name="Table Grid" w:uiPriority="59"/>
-    <w:lsdException w:name="Table Theme" w:semiHidden="1" w:unhideWhenUsed="1"/>
     <w:lsdException w:name="Placeholder Text" w:semiHidden="1"/>
     <w:lsdException w:name="No Spacing" w:uiPriority="1" w:qFormat="1"/>
     <w:lsdException w:name="Light Shading" w:uiPriority="60"/>
@@ -7685,6 +8610,7 @@
     <w:lsdException w:name="Hashtag" w:semiHidden="1" w:unhideWhenUsed="1"/>
     <w:lsdException w:name="Unresolved Mention" w:semiHidden="1" w:unhideWhenUsed="1"/>
     <w:lsdException w:name="Smart Link" w:semiHidden="1" w:unhideWhenUsed="1"/>
+    <w:lsdException w:name="Smart Link Error" w:semiHidden="1" w:unhideWhenUsed="1"/>
   </w:latentStyles>
   <w:style w:type="paragraph" w:default="1" w:styleId="Normal">
     <w:name w:val="Normal"/>
@@ -8069,20 +8995,20 @@
 </file>
 
 <file path=customXml/item1.xml><?xml version="1.0" encoding="utf-8"?>
-<p:properties xmlns:p="http://schemas.microsoft.com/office/2006/metadata/properties" xmlns:xsi="http://www.w3.org/2001/XMLSchema-instance" xmlns:pc="http://schemas.microsoft.com/office/infopath/2007/PartnerControls">
-  <documentManagement>
-    <ReferenceId xmlns="d11f87b1-ee25-42cc-a142-7e0050601da8">49d60178-4d0c-4811-96cb-a81a289e1a8b</ReferenceId>
-  </documentManagement>
-</p:properties>
-</file>
-
-<file path=customXml/item2.xml><?xml version="1.0" encoding="utf-8"?>
 <?mso-contentType ?>
 <FormTemplates xmlns="http://schemas.microsoft.com/sharepoint/v3/contenttype/forms">
   <Display>DocumentLibraryForm</Display>
   <Edit>DocumentLibraryForm</Edit>
   <New>DocumentLibraryForm</New>
 </FormTemplates>
+</file>
+
+<file path=customXml/item2.xml><?xml version="1.0" encoding="utf-8"?>
+<p:properties xmlns:p="http://schemas.microsoft.com/office/2006/metadata/properties" xmlns:xsi="http://www.w3.org/2001/XMLSchema-instance" xmlns:pc="http://schemas.microsoft.com/office/infopath/2007/PartnerControls">
+  <documentManagement>
+    <ReferenceId xmlns="d11f87b1-ee25-42cc-a142-7e0050601da8">49d60178-4d0c-4811-96cb-a81a289e1a8b</ReferenceId>
+  </documentManagement>
+</p:properties>
 </file>
 
 <file path=customXml/item3.xml><?xml version="1.0" encoding="utf-8"?>
@@ -8224,19 +9150,19 @@
 </file>
 
 <file path=customXml/itemProps1.xml><?xml version="1.0" encoding="utf-8"?>
+<ds:datastoreItem xmlns:ds="http://schemas.openxmlformats.org/officeDocument/2006/customXml" ds:itemID="{F7E446F1-0A40-4E6C-B1EC-2E5A8012E37B}">
+  <ds:schemaRefs>
+    <ds:schemaRef ds:uri="http://schemas.microsoft.com/sharepoint/v3/contenttype/forms"/>
+  </ds:schemaRefs>
+</ds:datastoreItem>
+</file>
+
+<file path=customXml/itemProps2.xml><?xml version="1.0" encoding="utf-8"?>
 <ds:datastoreItem xmlns:ds="http://schemas.openxmlformats.org/officeDocument/2006/customXml" ds:itemID="{682F8787-1C5D-40D8-B2A4-58855EC23B92}">
   <ds:schemaRefs>
     <ds:schemaRef ds:uri="http://schemas.microsoft.com/office/2006/metadata/properties"/>
     <ds:schemaRef ds:uri="http://schemas.microsoft.com/office/infopath/2007/PartnerControls"/>
     <ds:schemaRef ds:uri="d11f87b1-ee25-42cc-a142-7e0050601da8"/>
-  </ds:schemaRefs>
-</ds:datastoreItem>
-</file>
-
-<file path=customXml/itemProps2.xml><?xml version="1.0" encoding="utf-8"?>
-<ds:datastoreItem xmlns:ds="http://schemas.openxmlformats.org/officeDocument/2006/customXml" ds:itemID="{F7E446F1-0A40-4E6C-B1EC-2E5A8012E37B}">
-  <ds:schemaRefs>
-    <ds:schemaRef ds:uri="http://schemas.microsoft.com/sharepoint/v3/contenttype/forms"/>
   </ds:schemaRefs>
 </ds:datastoreItem>
 </file>

</xml_diff>